<commit_message>
Zavrsni radove pa onda cek bibliografija pa poliranje
</commit_message>
<xml_diff>
--- a/Paper/Main body.DOCX
+++ b/Paper/Main body.DOCX
@@ -14,6 +14,7 @@
           <w:szCs w:val="24"/>
         </w:rPr>
       </w:pPr>
+      <w:bookmarkStart w:id="0" w:name="_Hlk167649908"/>
       <w:r>
         <w:rPr>
           <w:rFonts w:ascii="Times New Roman" w:hAnsi="Times New Roman" w:cs="Times New Roman"/>
@@ -71,7 +72,103 @@
           <w:sz w:val="24"/>
           <w:szCs w:val="24"/>
         </w:rPr>
-        <w:t>There were many unknowns with regard to the dataset provided. Among them, was the point in time at which the data was collected, which forced me make an assumption data collection was done at the time of analysis. This creates an obvious problem with how experience relates to wages. If the data was collected at an earlier point in time, the quadratic effect might ‘stretch’ to a longer interval based on my faulty assumption</w:t>
+        <w:t xml:space="preserve">There were </w:t>
+      </w:r>
+      <w:r>
+        <w:rPr>
+          <w:rFonts w:ascii="Times New Roman" w:hAnsi="Times New Roman" w:cs="Times New Roman"/>
+          <w:sz w:val="24"/>
+          <w:szCs w:val="24"/>
+        </w:rPr>
+        <w:t>some</w:t>
+      </w:r>
+      <w:r>
+        <w:rPr>
+          <w:rFonts w:ascii="Times New Roman" w:hAnsi="Times New Roman" w:cs="Times New Roman"/>
+          <w:sz w:val="24"/>
+          <w:szCs w:val="24"/>
+        </w:rPr>
+        <w:t xml:space="preserve"> unknowns with regard to the dataset provided. Among them, was the</w:t>
+      </w:r>
+      <w:r>
+        <w:rPr>
+          <w:rFonts w:ascii="Times New Roman" w:hAnsi="Times New Roman" w:cs="Times New Roman"/>
+          <w:sz w:val="24"/>
+          <w:szCs w:val="24"/>
+        </w:rPr>
+        <w:t xml:space="preserve"> exact</w:t>
+      </w:r>
+      <w:r>
+        <w:rPr>
+          <w:rFonts w:ascii="Times New Roman" w:hAnsi="Times New Roman" w:cs="Times New Roman"/>
+          <w:sz w:val="24"/>
+          <w:szCs w:val="24"/>
+        </w:rPr>
+        <w:t xml:space="preserve"> point in time at which the data was collected</w:t>
+      </w:r>
+      <w:r>
+        <w:rPr>
+          <w:rFonts w:ascii="Times New Roman" w:hAnsi="Times New Roman" w:cs="Times New Roman"/>
+          <w:sz w:val="24"/>
+          <w:szCs w:val="24"/>
+        </w:rPr>
+        <w:t xml:space="preserve"> (‘recent years’ was given) </w:t>
+      </w:r>
+      <w:r>
+        <w:rPr>
+          <w:rFonts w:ascii="Times New Roman" w:hAnsi="Times New Roman" w:cs="Times New Roman"/>
+          <w:sz w:val="24"/>
+          <w:szCs w:val="24"/>
+        </w:rPr>
+        <w:t xml:space="preserve">which </w:t>
+      </w:r>
+      <w:r>
+        <w:rPr>
+          <w:rFonts w:ascii="Times New Roman" w:hAnsi="Times New Roman" w:cs="Times New Roman"/>
+          <w:sz w:val="24"/>
+          <w:szCs w:val="24"/>
+        </w:rPr>
+        <w:t>forces an</w:t>
+      </w:r>
+      <w:r>
+        <w:rPr>
+          <w:rFonts w:ascii="Times New Roman" w:hAnsi="Times New Roman" w:cs="Times New Roman"/>
+          <w:sz w:val="24"/>
+          <w:szCs w:val="24"/>
+        </w:rPr>
+        <w:t xml:space="preserve"> assumption </w:t>
+      </w:r>
+      <w:r>
+        <w:rPr>
+          <w:rFonts w:ascii="Times New Roman" w:hAnsi="Times New Roman" w:cs="Times New Roman"/>
+          <w:sz w:val="24"/>
+          <w:szCs w:val="24"/>
+        </w:rPr>
+        <w:t>of data collection at the point of analysis in order to calculate age and experience</w:t>
+      </w:r>
+      <w:r>
+        <w:rPr>
+          <w:rFonts w:ascii="Times New Roman" w:hAnsi="Times New Roman" w:cs="Times New Roman"/>
+          <w:sz w:val="24"/>
+          <w:szCs w:val="24"/>
+        </w:rPr>
+        <w:t xml:space="preserve">. This </w:t>
+      </w:r>
+      <w:r>
+        <w:rPr>
+          <w:rFonts w:ascii="Times New Roman" w:hAnsi="Times New Roman" w:cs="Times New Roman"/>
+          <w:sz w:val="24"/>
+          <w:szCs w:val="24"/>
+        </w:rPr>
+        <w:t>might create a</w:t>
+      </w:r>
+      <w:r>
+        <w:rPr>
+          <w:rFonts w:ascii="Times New Roman" w:hAnsi="Times New Roman" w:cs="Times New Roman"/>
+          <w:sz w:val="24"/>
+          <w:szCs w:val="24"/>
+        </w:rPr>
+        <w:t xml:space="preserve"> problem with how experience relates to wages. If the data was collected at an earlier point in time, the quadratic effect might ‘stretch’ to a longer interval based on my faulty assumption</w:t>
       </w:r>
       <w:r>
         <w:rPr>
@@ -135,7 +232,31 @@
           <w:sz w:val="24"/>
           <w:szCs w:val="24"/>
         </w:rPr>
-        <w:t>we delved further upon in the section of analysis.</w:t>
+        <w:t>is</w:t>
+      </w:r>
+      <w:r>
+        <w:rPr>
+          <w:rFonts w:ascii="Times New Roman" w:hAnsi="Times New Roman" w:cs="Times New Roman"/>
+          <w:sz w:val="24"/>
+          <w:szCs w:val="24"/>
+        </w:rPr>
+        <w:t xml:space="preserve"> delved </w:t>
+      </w:r>
+      <w:r>
+        <w:rPr>
+          <w:rFonts w:ascii="Times New Roman" w:hAnsi="Times New Roman" w:cs="Times New Roman"/>
+          <w:sz w:val="24"/>
+          <w:szCs w:val="24"/>
+        </w:rPr>
+        <w:t xml:space="preserve">upon </w:t>
+      </w:r>
+      <w:r>
+        <w:rPr>
+          <w:rFonts w:ascii="Times New Roman" w:hAnsi="Times New Roman" w:cs="Times New Roman"/>
+          <w:sz w:val="24"/>
+          <w:szCs w:val="24"/>
+        </w:rPr>
+        <w:t>further in the section of analysis.</w:t>
       </w:r>
     </w:p>
     <w:p>
@@ -376,7 +497,17 @@
           <w:sz w:val="24"/>
           <w:szCs w:val="24"/>
         </w:rPr>
-        <w:t>Dataset, Variables, and Methods</w:t>
+        <w:t>Dataset, Variables, Methods</w:t>
+      </w:r>
+      <w:r>
+        <w:rPr>
+          <w:rFonts w:ascii="Times New Roman" w:hAnsi="Times New Roman" w:cs="Times New Roman"/>
+          <w:b/>
+          <w:bCs/>
+          <w:sz w:val="24"/>
+          <w:szCs w:val="24"/>
+        </w:rPr>
+        <w:t>, and Analysis</w:t>
       </w:r>
       <w:r>
         <w:rPr>
@@ -514,7 +645,23 @@
           <w:sz w:val="24"/>
           <w:szCs w:val="24"/>
         </w:rPr>
-        <w:t xml:space="preserve">– is the sole dependent variable of interest here. Following the Mincer model the </w:t>
+        <w:t>– is the sole dependent variable of interest here. Following the Mincer model</w:t>
+      </w:r>
+      <w:r>
+        <w:rPr>
+          <w:rFonts w:ascii="Times New Roman" w:hAnsi="Times New Roman" w:cs="Times New Roman"/>
+          <w:sz w:val="24"/>
+          <w:szCs w:val="24"/>
+        </w:rPr>
+        <w:t>,</w:t>
+      </w:r>
+      <w:r>
+        <w:rPr>
+          <w:rFonts w:ascii="Times New Roman" w:hAnsi="Times New Roman" w:cs="Times New Roman"/>
+          <w:sz w:val="24"/>
+          <w:szCs w:val="24"/>
+        </w:rPr>
+        <w:t xml:space="preserve"> </w:t>
       </w:r>
       <w:proofErr w:type="spellStart"/>
       <w:r>
@@ -651,6 +798,22 @@
           <w:sz w:val="24"/>
           <w:szCs w:val="24"/>
         </w:rPr>
+        <w:t xml:space="preserve"> – refers to years of education an individual has acquired and the dataset does not provide level of educational attainment in such a way in which we could create distinct categories. </w:t>
+      </w:r>
+      <w:r>
+        <w:rPr>
+          <w:rFonts w:ascii="Times New Roman" w:hAnsi="Times New Roman" w:cs="Times New Roman"/>
+          <w:sz w:val="24"/>
+          <w:szCs w:val="24"/>
+        </w:rPr>
+        <w:t>Having this would possibly allow to examine significant jumps after completed different levels, or perhaps varying slopes across different levels.</w:t>
+      </w:r>
+      <w:r>
+        <w:rPr>
+          <w:rFonts w:ascii="Times New Roman" w:hAnsi="Times New Roman" w:cs="Times New Roman"/>
+          <w:sz w:val="24"/>
+          <w:szCs w:val="24"/>
+        </w:rPr>
         <w:t xml:space="preserve"> </w:t>
       </w:r>
       <w:r>
@@ -659,23 +822,202 @@
           <w:sz w:val="24"/>
           <w:szCs w:val="24"/>
         </w:rPr>
-        <w:t>–</w:t>
-      </w:r>
-      <w:r>
-        <w:rPr>
-          <w:rFonts w:ascii="Times New Roman" w:hAnsi="Times New Roman" w:cs="Times New Roman"/>
-          <w:sz w:val="24"/>
-          <w:szCs w:val="24"/>
-        </w:rPr>
-        <w:t xml:space="preserve"> refers to years of education an individual has acquired and the dataset does not provide level of educational attainment in such a way in which we could create distinct categories. </w:t>
-      </w:r>
-      <w:r>
-        <w:rPr>
-          <w:rFonts w:ascii="Times New Roman" w:hAnsi="Times New Roman" w:cs="Times New Roman"/>
-          <w:sz w:val="24"/>
-          <w:szCs w:val="24"/>
-        </w:rPr>
-        <w:t>Having this would possibly allow to examine significant jumps after completed different levels, or perhaps varying slopes across different levels.</w:t>
+        <w:t>Examining these categories would be important especially important if we were to place weight on the assumptions of Signaling Theory; which claims that employers use education to raise wages since it signals a higher level of ability (</w:t>
+      </w:r>
+      <w:r>
+        <w:rPr>
+          <w:rStyle w:val="FootnoteReference"/>
+          <w:rFonts w:ascii="Times New Roman" w:hAnsi="Times New Roman" w:cs="Times New Roman"/>
+          <w:sz w:val="24"/>
+          <w:szCs w:val="24"/>
+        </w:rPr>
+        <w:footnoteReference w:id="4"/>
+      </w:r>
+      <w:r>
+        <w:rPr>
+          <w:rFonts w:ascii="Times New Roman" w:hAnsi="Times New Roman" w:cs="Times New Roman"/>
+          <w:sz w:val="24"/>
+          <w:szCs w:val="24"/>
+        </w:rPr>
+        <w:t xml:space="preserve">). Nonetheless, we must not discount the effects years of education have in and of themselves. Numerous studies have shown </w:t>
+      </w:r>
+      <w:r>
+        <w:rPr>
+          <w:rFonts w:ascii="Times New Roman" w:hAnsi="Times New Roman" w:cs="Times New Roman"/>
+          <w:sz w:val="24"/>
+          <w:szCs w:val="24"/>
+        </w:rPr>
+        <w:t>that additional years of study result in higher wages even when no degree is earned and thus no signal is present (</w:t>
+      </w:r>
+      <w:r>
+        <w:rPr>
+          <w:rStyle w:val="FootnoteReference"/>
+          <w:rFonts w:ascii="Times New Roman" w:hAnsi="Times New Roman" w:cs="Times New Roman"/>
+          <w:sz w:val="24"/>
+          <w:szCs w:val="24"/>
+        </w:rPr>
+        <w:footnoteReference w:id="5"/>
+      </w:r>
+      <w:r>
+        <w:rPr>
+          <w:rFonts w:ascii="Times New Roman" w:hAnsi="Times New Roman" w:cs="Times New Roman"/>
+          <w:sz w:val="24"/>
+          <w:szCs w:val="24"/>
+        </w:rPr>
+        <w:t>).</w:t>
+      </w:r>
+      <w:r>
+        <w:rPr>
+          <w:rFonts w:ascii="Times New Roman" w:hAnsi="Times New Roman" w:cs="Times New Roman"/>
+          <w:sz w:val="24"/>
+          <w:szCs w:val="24"/>
+        </w:rPr>
+        <w:br/>
+      </w:r>
+      <w:r>
+        <w:rPr>
+          <w:rFonts w:ascii="Times New Roman" w:hAnsi="Times New Roman" w:cs="Times New Roman"/>
+          <w:sz w:val="24"/>
+          <w:szCs w:val="24"/>
+        </w:rPr>
+        <w:tab/>
+      </w:r>
+      <w:r>
+        <w:rPr>
+          <w:rFonts w:ascii="Times New Roman" w:hAnsi="Times New Roman" w:cs="Times New Roman"/>
+          <w:sz w:val="24"/>
+          <w:szCs w:val="24"/>
+        </w:rPr>
+        <w:t>Yet before continuing</w:t>
+      </w:r>
+      <w:r>
+        <w:rPr>
+          <w:rFonts w:ascii="Times New Roman" w:hAnsi="Times New Roman" w:cs="Times New Roman"/>
+          <w:sz w:val="24"/>
+          <w:szCs w:val="24"/>
+        </w:rPr>
+        <w:t>, we</w:t>
+      </w:r>
+      <w:r>
+        <w:rPr>
+          <w:rFonts w:ascii="Times New Roman" w:hAnsi="Times New Roman" w:cs="Times New Roman"/>
+          <w:sz w:val="24"/>
+          <w:szCs w:val="24"/>
+        </w:rPr>
+        <w:t xml:space="preserve"> have to address the problem</w:t>
+      </w:r>
+      <w:r>
+        <w:rPr>
+          <w:rFonts w:ascii="Times New Roman" w:hAnsi="Times New Roman" w:cs="Times New Roman"/>
+          <w:sz w:val="24"/>
+          <w:szCs w:val="24"/>
+        </w:rPr>
+        <w:t>s that arise around it</w:t>
+      </w:r>
+      <w:r>
+        <w:rPr>
+          <w:rFonts w:ascii="Times New Roman" w:hAnsi="Times New Roman" w:cs="Times New Roman"/>
+          <w:sz w:val="24"/>
+          <w:szCs w:val="24"/>
+        </w:rPr>
+        <w:t xml:space="preserve">. </w:t>
+      </w:r>
+      <w:r>
+        <w:rPr>
+          <w:rFonts w:ascii="Times New Roman" w:hAnsi="Times New Roman" w:cs="Times New Roman"/>
+          <w:sz w:val="24"/>
+          <w:szCs w:val="24"/>
+        </w:rPr>
+        <w:t xml:space="preserve">First, we have a specification bias, which points to omitted variable in the model related to both the dependent </w:t>
+      </w:r>
+      <w:r>
+        <w:rPr>
+          <w:rFonts w:ascii="Times New Roman" w:hAnsi="Times New Roman" w:cs="Times New Roman"/>
+          <w:sz w:val="24"/>
+          <w:szCs w:val="24"/>
+        </w:rPr>
+        <w:t>variable and included independent variable, thus forcing the double burden on the included one.</w:t>
+      </w:r>
+      <w:r>
+        <w:rPr>
+          <w:rFonts w:ascii="Times New Roman" w:hAnsi="Times New Roman" w:cs="Times New Roman"/>
+          <w:sz w:val="24"/>
+          <w:szCs w:val="24"/>
+        </w:rPr>
+        <w:t xml:space="preserve"> With this context we have to assume any rational agent will seek to maximize education given that he is aware of the returns on it</w:t>
+      </w:r>
+      <w:r>
+        <w:rPr>
+          <w:rFonts w:ascii="Times New Roman" w:hAnsi="Times New Roman" w:cs="Times New Roman"/>
+          <w:sz w:val="24"/>
+          <w:szCs w:val="24"/>
+        </w:rPr>
+        <w:t xml:space="preserve">. With that we have to assume some measure of individual’s ability </w:t>
+      </w:r>
+      <w:r>
+        <w:rPr>
+          <w:rFonts w:ascii="Times New Roman" w:hAnsi="Times New Roman" w:cs="Times New Roman"/>
+          <w:sz w:val="24"/>
+          <w:szCs w:val="24"/>
+        </w:rPr>
+        <w:t>to include it</w:t>
+      </w:r>
+      <w:r>
+        <w:rPr>
+          <w:rFonts w:ascii="Times New Roman" w:hAnsi="Times New Roman" w:cs="Times New Roman"/>
+          <w:sz w:val="24"/>
+          <w:szCs w:val="24"/>
+        </w:rPr>
+        <w:t xml:space="preserve"> to control for this (</w:t>
+      </w:r>
+      <w:r>
+        <w:rPr>
+          <w:rStyle w:val="FootnoteReference"/>
+          <w:rFonts w:ascii="Times New Roman" w:hAnsi="Times New Roman" w:cs="Times New Roman"/>
+          <w:sz w:val="24"/>
+          <w:szCs w:val="24"/>
+        </w:rPr>
+        <w:footnoteReference w:id="6"/>
+      </w:r>
+      <w:r>
+        <w:rPr>
+          <w:rFonts w:ascii="Times New Roman" w:hAnsi="Times New Roman" w:cs="Times New Roman"/>
+          <w:sz w:val="24"/>
+          <w:szCs w:val="24"/>
+        </w:rPr>
+        <w:t>).</w:t>
+      </w:r>
+      <w:r>
+        <w:rPr>
+          <w:rFonts w:ascii="Times New Roman" w:hAnsi="Times New Roman" w:cs="Times New Roman"/>
+          <w:sz w:val="24"/>
+          <w:szCs w:val="24"/>
+        </w:rPr>
+        <w:t xml:space="preserve"> In this case, we do risk measurement error, when</w:t>
+      </w:r>
+      <w:r>
+        <w:rPr>
+          <w:rFonts w:ascii="Times New Roman" w:hAnsi="Times New Roman" w:cs="Times New Roman"/>
+          <w:sz w:val="24"/>
+          <w:szCs w:val="24"/>
+        </w:rPr>
+        <w:t xml:space="preserve"> assuming the test validity of IQ as a measure of ability, but </w:t>
+      </w:r>
+      <w:r>
+        <w:rPr>
+          <w:rFonts w:ascii="Times New Roman" w:hAnsi="Times New Roman" w:cs="Times New Roman"/>
+          <w:sz w:val="24"/>
+          <w:szCs w:val="24"/>
+        </w:rPr>
+        <w:t>psychometric discussions are beyond the scope</w:t>
+      </w:r>
+      <w:r>
+        <w:rPr>
+          <w:rFonts w:ascii="Times New Roman" w:hAnsi="Times New Roman" w:cs="Times New Roman"/>
+          <w:sz w:val="24"/>
+          <w:szCs w:val="24"/>
+        </w:rPr>
+        <w:t xml:space="preserve"> of this work.</w:t>
       </w:r>
       <w:r>
         <w:rPr>
@@ -691,58 +1033,50 @@
           <w:sz w:val="24"/>
           <w:szCs w:val="24"/>
         </w:rPr>
-        <w:t>Examining these categories would be important especially important if we were to place weight on the assumptions of Signaling Theory; which claims that employers use education to raise wages since it signals a higher level of ability (</w:t>
-      </w:r>
-      <w:r>
-        <w:rPr>
-          <w:rStyle w:val="FootnoteReference"/>
-          <w:rFonts w:ascii="Times New Roman" w:hAnsi="Times New Roman" w:cs="Times New Roman"/>
-          <w:sz w:val="24"/>
-          <w:szCs w:val="24"/>
-        </w:rPr>
-        <w:footnoteReference w:id="4"/>
-      </w:r>
-      <w:r>
-        <w:rPr>
-          <w:rFonts w:ascii="Times New Roman" w:hAnsi="Times New Roman" w:cs="Times New Roman"/>
-          <w:sz w:val="24"/>
-          <w:szCs w:val="24"/>
-        </w:rPr>
-        <w:t xml:space="preserve">). Nonetheless, we must not discount the effects years of education have in and of themselves. Numerous studies have shown </w:t>
-      </w:r>
-      <w:r>
-        <w:rPr>
-          <w:rFonts w:ascii="Times New Roman" w:hAnsi="Times New Roman" w:cs="Times New Roman"/>
-          <w:sz w:val="24"/>
-          <w:szCs w:val="24"/>
-        </w:rPr>
-        <w:t>that additional years of study result in higher wages even when no degree is earned and thus no signal is present (</w:t>
-      </w:r>
-      <w:r>
-        <w:rPr>
-          <w:rStyle w:val="FootnoteReference"/>
-          <w:rFonts w:ascii="Times New Roman" w:hAnsi="Times New Roman" w:cs="Times New Roman"/>
-          <w:sz w:val="24"/>
-          <w:szCs w:val="24"/>
-        </w:rPr>
-        <w:footnoteReference w:id="5"/>
-      </w:r>
-      <w:r>
-        <w:rPr>
-          <w:rFonts w:ascii="Times New Roman" w:hAnsi="Times New Roman" w:cs="Times New Roman"/>
-          <w:sz w:val="24"/>
-          <w:szCs w:val="24"/>
-        </w:rPr>
-        <w:t>).</w:t>
-      </w:r>
-      <w:r>
-        <w:rPr>
-          <w:rFonts w:ascii="Times New Roman" w:hAnsi="Times New Roman" w:cs="Times New Roman"/>
-          <w:sz w:val="24"/>
-          <w:szCs w:val="24"/>
-        </w:rPr>
-        <w:br/>
-      </w:r>
+        <w:t xml:space="preserve">Second, </w:t>
+      </w:r>
+      <w:r>
+        <w:rPr>
+          <w:rFonts w:ascii="Times New Roman" w:hAnsi="Times New Roman" w:cs="Times New Roman"/>
+          <w:sz w:val="24"/>
+          <w:szCs w:val="24"/>
+        </w:rPr>
+        <w:t>endogeneity of education in the presence of omitted ability could be corrected for through the use of instruments such as distance to nearest university</w:t>
+      </w:r>
+      <w:r>
+        <w:rPr>
+          <w:rFonts w:ascii="Times New Roman" w:hAnsi="Times New Roman" w:cs="Times New Roman"/>
+          <w:sz w:val="24"/>
+          <w:szCs w:val="24"/>
+        </w:rPr>
+        <w:t>, family background, or extended years of education due to peculiarity of state laws. These will be discussed in</w:t>
+      </w:r>
+      <w:r>
+        <w:rPr>
+          <w:rFonts w:ascii="Times New Roman" w:hAnsi="Times New Roman" w:cs="Times New Roman"/>
+          <w:sz w:val="24"/>
+          <w:szCs w:val="24"/>
+        </w:rPr>
+        <w:t xml:space="preserve"> further</w:t>
+      </w:r>
+      <w:r>
+        <w:rPr>
+          <w:rFonts w:ascii="Times New Roman" w:hAnsi="Times New Roman" w:cs="Times New Roman"/>
+          <w:sz w:val="24"/>
+          <w:szCs w:val="24"/>
+        </w:rPr>
+        <w:t xml:space="preserve"> paragraphs.</w:t>
+      </w:r>
+    </w:p>
+    <w:p>
+      <w:pPr>
+        <w:spacing w:line="360" w:lineRule="auto"/>
+        <w:rPr>
+          <w:rFonts w:ascii="Times New Roman" w:hAnsi="Times New Roman" w:cs="Times New Roman"/>
+          <w:sz w:val="24"/>
+          <w:szCs w:val="24"/>
+        </w:rPr>
+      </w:pPr>
       <w:r>
         <w:rPr>
           <w:rFonts w:ascii="Times New Roman" w:hAnsi="Times New Roman" w:cs="Times New Roman"/>
@@ -751,209 +1085,7 @@
         </w:rPr>
         <w:tab/>
       </w:r>
-      <w:r>
-        <w:rPr>
-          <w:rFonts w:ascii="Times New Roman" w:hAnsi="Times New Roman" w:cs="Times New Roman"/>
-          <w:sz w:val="24"/>
-          <w:szCs w:val="24"/>
-        </w:rPr>
-        <w:t>Yet before continuing</w:t>
-      </w:r>
-      <w:r>
-        <w:rPr>
-          <w:rFonts w:ascii="Times New Roman" w:hAnsi="Times New Roman" w:cs="Times New Roman"/>
-          <w:sz w:val="24"/>
-          <w:szCs w:val="24"/>
-        </w:rPr>
-        <w:t>, we</w:t>
-      </w:r>
-      <w:r>
-        <w:rPr>
-          <w:rFonts w:ascii="Times New Roman" w:hAnsi="Times New Roman" w:cs="Times New Roman"/>
-          <w:sz w:val="24"/>
-          <w:szCs w:val="24"/>
-        </w:rPr>
-        <w:t xml:space="preserve"> have to address the problem</w:t>
-      </w:r>
-      <w:r>
-        <w:rPr>
-          <w:rFonts w:ascii="Times New Roman" w:hAnsi="Times New Roman" w:cs="Times New Roman"/>
-          <w:sz w:val="24"/>
-          <w:szCs w:val="24"/>
-        </w:rPr>
-        <w:t>s that arise around it</w:t>
-      </w:r>
-      <w:r>
-        <w:rPr>
-          <w:rFonts w:ascii="Times New Roman" w:hAnsi="Times New Roman" w:cs="Times New Roman"/>
-          <w:sz w:val="24"/>
-          <w:szCs w:val="24"/>
-        </w:rPr>
-        <w:t xml:space="preserve">. </w:t>
-      </w:r>
-      <w:r>
-        <w:rPr>
-          <w:rFonts w:ascii="Times New Roman" w:hAnsi="Times New Roman" w:cs="Times New Roman"/>
-          <w:sz w:val="24"/>
-          <w:szCs w:val="24"/>
-        </w:rPr>
-        <w:t xml:space="preserve">First, we have a specification bias, which points to omitted variable in the model related to both the dependent </w:t>
-      </w:r>
-      <w:r>
-        <w:rPr>
-          <w:rFonts w:ascii="Times New Roman" w:hAnsi="Times New Roman" w:cs="Times New Roman"/>
-          <w:sz w:val="24"/>
-          <w:szCs w:val="24"/>
-        </w:rPr>
-        <w:t>variable and included independent variable, thus forcing the double burden on the included one.</w:t>
-      </w:r>
-      <w:r>
-        <w:rPr>
-          <w:rFonts w:ascii="Times New Roman" w:hAnsi="Times New Roman" w:cs="Times New Roman"/>
-          <w:sz w:val="24"/>
-          <w:szCs w:val="24"/>
-        </w:rPr>
-        <w:t xml:space="preserve"> With this context we have to assume any rational agent will seek to maximize education given that he is aware of the returns on it</w:t>
-      </w:r>
-      <w:r>
-        <w:rPr>
-          <w:rFonts w:ascii="Times New Roman" w:hAnsi="Times New Roman" w:cs="Times New Roman"/>
-          <w:sz w:val="24"/>
-          <w:szCs w:val="24"/>
-        </w:rPr>
-        <w:t xml:space="preserve">. With that we have to assume some measure of individual’s ability </w:t>
-      </w:r>
-      <w:r>
-        <w:rPr>
-          <w:rFonts w:ascii="Times New Roman" w:hAnsi="Times New Roman" w:cs="Times New Roman"/>
-          <w:sz w:val="24"/>
-          <w:szCs w:val="24"/>
-        </w:rPr>
-        <w:t>to include it</w:t>
-      </w:r>
-      <w:r>
-        <w:rPr>
-          <w:rFonts w:ascii="Times New Roman" w:hAnsi="Times New Roman" w:cs="Times New Roman"/>
-          <w:sz w:val="24"/>
-          <w:szCs w:val="24"/>
-        </w:rPr>
-        <w:t xml:space="preserve"> to control for this (</w:t>
-      </w:r>
-      <w:r>
-        <w:rPr>
-          <w:rStyle w:val="FootnoteReference"/>
-          <w:rFonts w:ascii="Times New Roman" w:hAnsi="Times New Roman" w:cs="Times New Roman"/>
-          <w:sz w:val="24"/>
-          <w:szCs w:val="24"/>
-        </w:rPr>
-        <w:footnoteReference w:id="6"/>
-      </w:r>
-      <w:r>
-        <w:rPr>
-          <w:rFonts w:ascii="Times New Roman" w:hAnsi="Times New Roman" w:cs="Times New Roman"/>
-          <w:sz w:val="24"/>
-          <w:szCs w:val="24"/>
-        </w:rPr>
-        <w:t>).</w:t>
-      </w:r>
-      <w:r>
-        <w:rPr>
-          <w:rFonts w:ascii="Times New Roman" w:hAnsi="Times New Roman" w:cs="Times New Roman"/>
-          <w:sz w:val="24"/>
-          <w:szCs w:val="24"/>
-        </w:rPr>
-        <w:t xml:space="preserve"> In this case, we do risk measurement error, when</w:t>
-      </w:r>
-      <w:r>
-        <w:rPr>
-          <w:rFonts w:ascii="Times New Roman" w:hAnsi="Times New Roman" w:cs="Times New Roman"/>
-          <w:sz w:val="24"/>
-          <w:szCs w:val="24"/>
-        </w:rPr>
-        <w:t xml:space="preserve"> assuming the test validity of IQ as a measure of ability, but </w:t>
-      </w:r>
-      <w:r>
-        <w:rPr>
-          <w:rFonts w:ascii="Times New Roman" w:hAnsi="Times New Roman" w:cs="Times New Roman"/>
-          <w:sz w:val="24"/>
-          <w:szCs w:val="24"/>
-        </w:rPr>
-        <w:t>psychometric discussions are beyond the scope</w:t>
-      </w:r>
-      <w:r>
-        <w:rPr>
-          <w:rFonts w:ascii="Times New Roman" w:hAnsi="Times New Roman" w:cs="Times New Roman"/>
-          <w:sz w:val="24"/>
-          <w:szCs w:val="24"/>
-        </w:rPr>
-        <w:t xml:space="preserve"> of this work.</w:t>
-      </w:r>
-      <w:r>
-        <w:rPr>
-          <w:rFonts w:ascii="Times New Roman" w:hAnsi="Times New Roman" w:cs="Times New Roman"/>
-          <w:sz w:val="24"/>
-          <w:szCs w:val="24"/>
-        </w:rPr>
-        <w:t xml:space="preserve"> </w:t>
-      </w:r>
-      <w:r>
-        <w:rPr>
-          <w:rFonts w:ascii="Times New Roman" w:hAnsi="Times New Roman" w:cs="Times New Roman"/>
-          <w:sz w:val="24"/>
-          <w:szCs w:val="24"/>
-        </w:rPr>
-        <w:t xml:space="preserve">Second, </w:t>
-      </w:r>
-      <w:r>
-        <w:rPr>
-          <w:rFonts w:ascii="Times New Roman" w:hAnsi="Times New Roman" w:cs="Times New Roman"/>
-          <w:sz w:val="24"/>
-          <w:szCs w:val="24"/>
-        </w:rPr>
-        <w:t>endogeneity of education in the presence of omitted ability could be corrected for through the use of instruments such as distance to nearest university</w:t>
-      </w:r>
-      <w:r>
-        <w:rPr>
-          <w:rFonts w:ascii="Times New Roman" w:hAnsi="Times New Roman" w:cs="Times New Roman"/>
-          <w:sz w:val="24"/>
-          <w:szCs w:val="24"/>
-        </w:rPr>
-        <w:t>, family background, or extended years of education due to peculiarity of state laws. These will be discussed in</w:t>
-      </w:r>
-      <w:r>
-        <w:rPr>
-          <w:rFonts w:ascii="Times New Roman" w:hAnsi="Times New Roman" w:cs="Times New Roman"/>
-          <w:sz w:val="24"/>
-          <w:szCs w:val="24"/>
-        </w:rPr>
-        <w:t xml:space="preserve"> further</w:t>
-      </w:r>
-      <w:r>
-        <w:rPr>
-          <w:rFonts w:ascii="Times New Roman" w:hAnsi="Times New Roman" w:cs="Times New Roman"/>
-          <w:sz w:val="24"/>
-          <w:szCs w:val="24"/>
-        </w:rPr>
-        <w:t xml:space="preserve"> paragraphs.</w:t>
-      </w:r>
-    </w:p>
-    <w:p>
-      <w:pPr>
-        <w:spacing w:line="360" w:lineRule="auto"/>
-        <w:rPr>
-          <w:rFonts w:ascii="Times New Roman" w:hAnsi="Times New Roman" w:cs="Times New Roman"/>
-          <w:sz w:val="24"/>
-          <w:szCs w:val="24"/>
-        </w:rPr>
-      </w:pPr>
-      <w:r>
-        <w:rPr>
-          <w:rFonts w:ascii="Times New Roman" w:hAnsi="Times New Roman" w:cs="Times New Roman"/>
-          <w:sz w:val="24"/>
-          <w:szCs w:val="24"/>
-        </w:rPr>
-        <w:tab/>
-      </w:r>
+      <w:proofErr w:type="spellStart"/>
       <w:r>
         <w:rPr>
           <w:rFonts w:ascii="Times New Roman" w:hAnsi="Times New Roman" w:cs="Times New Roman"/>
@@ -990,21 +1122,14 @@
         </w:rPr>
         <w:t>par</w:t>
       </w:r>
-      <w:r>
-        <w:rPr>
-          <w:rFonts w:ascii="Times New Roman" w:hAnsi="Times New Roman" w:cs="Times New Roman"/>
-          <w:sz w:val="24"/>
-          <w:szCs w:val="24"/>
-        </w:rPr>
-        <w:t xml:space="preserve"> –</w:t>
-      </w:r>
-      <w:r>
-        <w:rPr>
-          <w:rFonts w:ascii="Times New Roman" w:hAnsi="Times New Roman" w:cs="Times New Roman"/>
-          <w:sz w:val="24"/>
-          <w:szCs w:val="24"/>
-        </w:rPr>
-        <w:t xml:space="preserve"> refers to </w:t>
+      <w:proofErr w:type="spellEnd"/>
+      <w:r>
+        <w:rPr>
+          <w:rFonts w:ascii="Times New Roman" w:hAnsi="Times New Roman" w:cs="Times New Roman"/>
+          <w:sz w:val="24"/>
+          <w:szCs w:val="24"/>
+        </w:rPr>
+        <w:t xml:space="preserve"> – refers to </w:t>
       </w:r>
       <w:r>
         <w:rPr>
@@ -1165,15 +1290,7 @@
           <w:sz w:val="24"/>
           <w:szCs w:val="24"/>
         </w:rPr>
-        <w:t xml:space="preserve"> –</w:t>
-      </w:r>
-      <w:r>
-        <w:rPr>
-          <w:rFonts w:ascii="Times New Roman" w:hAnsi="Times New Roman" w:cs="Times New Roman"/>
-          <w:sz w:val="24"/>
-          <w:szCs w:val="24"/>
-        </w:rPr>
-        <w:t xml:space="preserve"> </w:t>
+        <w:t xml:space="preserve"> – </w:t>
       </w:r>
       <w:r>
         <w:rPr>
@@ -1612,15 +1729,7 @@
           <w:sz w:val="24"/>
           <w:szCs w:val="24"/>
         </w:rPr>
-        <w:t xml:space="preserve"> –</w:t>
-      </w:r>
-      <w:r>
-        <w:rPr>
-          <w:rFonts w:ascii="Times New Roman" w:hAnsi="Times New Roman" w:cs="Times New Roman"/>
-          <w:sz w:val="24"/>
-          <w:szCs w:val="24"/>
-        </w:rPr>
-        <w:t xml:space="preserve"> refers to the state of residence. It ranges from 1 to 56, and the mapping to which states it refers to was not provided.</w:t>
+        <w:t xml:space="preserve"> – refers to the state of residence. It ranges from 1 to 56, and the mapping to which states it refers to was not provided.</w:t>
       </w:r>
       <w:r>
         <w:rPr>
@@ -1666,15 +1775,7 @@
           <w:sz w:val="24"/>
           <w:szCs w:val="24"/>
         </w:rPr>
-        <w:t xml:space="preserve"> –</w:t>
-      </w:r>
-      <w:r>
-        <w:rPr>
-          <w:rFonts w:ascii="Times New Roman" w:hAnsi="Times New Roman" w:cs="Times New Roman"/>
-          <w:sz w:val="24"/>
-          <w:szCs w:val="24"/>
-        </w:rPr>
-        <w:t xml:space="preserve"> </w:t>
+        <w:t xml:space="preserve"> – </w:t>
       </w:r>
       <w:r>
         <w:rPr>
@@ -1777,15 +1878,7 @@
           <w:sz w:val="24"/>
           <w:szCs w:val="24"/>
         </w:rPr>
-        <w:t xml:space="preserve"> –</w:t>
-      </w:r>
-      <w:r>
-        <w:rPr>
-          <w:rFonts w:ascii="Times New Roman" w:hAnsi="Times New Roman" w:cs="Times New Roman"/>
-          <w:sz w:val="24"/>
-          <w:szCs w:val="24"/>
-        </w:rPr>
-        <w:t xml:space="preserve"> is calculated by taking the day at which the analysis is done and subtracting the given DOB</w:t>
+        <w:t xml:space="preserve"> – is calculated by taking the day at which the analysis is done and subtracting the given DOB</w:t>
       </w:r>
       <w:r>
         <w:rPr>
@@ -1855,15 +1948,7 @@
           <w:sz w:val="24"/>
           <w:szCs w:val="24"/>
         </w:rPr>
-        <w:t>–</w:t>
-      </w:r>
-      <w:r>
-        <w:rPr>
-          <w:rFonts w:ascii="Times New Roman" w:hAnsi="Times New Roman" w:cs="Times New Roman"/>
-          <w:sz w:val="24"/>
-          <w:szCs w:val="24"/>
-        </w:rPr>
-        <w:t xml:space="preserve"> refers to the experience of the individual and is calculated by subtracting years of education from the age, and then subtracting addition six years, to satisfy the assumption that primary education starts at the age of seven.</w:t>
+        <w:t>– refers to the experience of the individual and is calculated by subtracting years of education from the age, and then subtracting addition six years, to satisfy the assumption that primary education starts at the age of seven.</w:t>
       </w:r>
       <w:r>
         <w:rPr>
@@ -2096,6 +2181,14 @@
         </w:rPr>
         <w:t>).</w:t>
       </w:r>
+      <w:r>
+        <w:rPr>
+          <w:rFonts w:ascii="Times New Roman" w:hAnsi="Times New Roman" w:cs="Times New Roman"/>
+          <w:sz w:val="24"/>
+          <w:szCs w:val="24"/>
+        </w:rPr>
+        <w:t xml:space="preserve"> Before proceeding with the analysis and modeling the graphical representation of the relationships mentioned is laid out below in Figure 1.</w:t>
+      </w:r>
     </w:p>
     <w:p>
       <w:pPr>
@@ -2134,7 +2227,47 @@
           <w:sz w:val="24"/>
           <w:szCs w:val="24"/>
         </w:rPr>
-        <w:t>Assumed underlying model</w:t>
+        <w:t>D</w:t>
+      </w:r>
+      <w:r>
+        <w:rPr>
+          <w:rFonts w:ascii="Times New Roman" w:hAnsi="Times New Roman" w:cs="Times New Roman"/>
+          <w:i/>
+          <w:iCs/>
+          <w:sz w:val="24"/>
+          <w:szCs w:val="24"/>
+        </w:rPr>
+        <w:t xml:space="preserve">iagram of </w:t>
+      </w:r>
+      <w:r>
+        <w:rPr>
+          <w:rFonts w:ascii="Times New Roman" w:hAnsi="Times New Roman" w:cs="Times New Roman"/>
+          <w:i/>
+          <w:iCs/>
+          <w:sz w:val="24"/>
+          <w:szCs w:val="24"/>
+        </w:rPr>
+        <w:t>a</w:t>
+      </w:r>
+      <w:r>
+        <w:rPr>
+          <w:rFonts w:ascii="Times New Roman" w:hAnsi="Times New Roman" w:cs="Times New Roman"/>
+          <w:i/>
+          <w:iCs/>
+          <w:sz w:val="24"/>
+          <w:szCs w:val="24"/>
+        </w:rPr>
+        <w:t xml:space="preserve">ssumed underlying </w:t>
+      </w:r>
+      <w:r>
+        <w:rPr>
+          <w:rFonts w:ascii="Times New Roman" w:hAnsi="Times New Roman" w:cs="Times New Roman"/>
+          <w:i/>
+          <w:iCs/>
+          <w:sz w:val="24"/>
+          <w:szCs w:val="24"/>
+        </w:rPr>
+        <w:t>relations</w:t>
       </w:r>
     </w:p>
     <w:p>
@@ -2208,98 +2341,47 @@
       <w:pPr>
         <w:spacing w:line="360" w:lineRule="auto"/>
         <w:rPr>
-          <w:noProof/>
-        </w:rPr>
-      </w:pPr>
-    </w:p>
-    <w:p>
-      <w:pPr>
-        <w:spacing w:line="360" w:lineRule="auto"/>
-        <w:rPr>
-          <w:noProof/>
-        </w:rPr>
-      </w:pPr>
-    </w:p>
-    <w:p>
-      <w:pPr>
-        <w:spacing w:line="360" w:lineRule="auto"/>
-        <w:rPr>
-          <w:rFonts w:ascii="Times New Roman" w:hAnsi="Times New Roman" w:cs="Times New Roman"/>
-          <w:sz w:val="24"/>
-          <w:szCs w:val="24"/>
-        </w:rPr>
-      </w:pPr>
-    </w:p>
-    <w:p>
-      <w:pPr>
-        <w:spacing w:line="360" w:lineRule="auto"/>
-        <w:rPr>
-          <w:rFonts w:ascii="Times New Roman" w:hAnsi="Times New Roman" w:cs="Times New Roman"/>
-          <w:sz w:val="24"/>
-          <w:szCs w:val="24"/>
-        </w:rPr>
-      </w:pPr>
-    </w:p>
-    <w:p>
-      <w:pPr>
-        <w:spacing w:line="360" w:lineRule="auto"/>
-        <w:rPr>
-          <w:rFonts w:ascii="Times New Roman" w:hAnsi="Times New Roman" w:cs="Times New Roman"/>
-          <w:sz w:val="24"/>
-          <w:szCs w:val="24"/>
-        </w:rPr>
-      </w:pPr>
-    </w:p>
-    <w:p>
-      <w:pPr>
-        <w:spacing w:line="360" w:lineRule="auto"/>
-        <w:rPr>
-          <w:rFonts w:ascii="Times New Roman" w:hAnsi="Times New Roman" w:cs="Times New Roman"/>
-          <w:sz w:val="24"/>
-          <w:szCs w:val="24"/>
-        </w:rPr>
-      </w:pPr>
-    </w:p>
-    <w:p>
-      <w:pPr>
-        <w:spacing w:line="360" w:lineRule="auto"/>
-        <w:rPr>
-          <w:rFonts w:ascii="Times New Roman" w:hAnsi="Times New Roman" w:cs="Times New Roman"/>
-          <w:sz w:val="24"/>
-          <w:szCs w:val="24"/>
-        </w:rPr>
-      </w:pPr>
-    </w:p>
-    <w:p>
-      <w:pPr>
-        <w:spacing w:line="360" w:lineRule="auto"/>
-        <w:rPr>
-          <w:rFonts w:ascii="Times New Roman" w:hAnsi="Times New Roman" w:cs="Times New Roman"/>
-          <w:sz w:val="24"/>
-          <w:szCs w:val="24"/>
-        </w:rPr>
-      </w:pPr>
-    </w:p>
-    <w:p>
-      <w:pPr>
-        <w:spacing w:line="360" w:lineRule="auto"/>
-        <w:rPr>
-          <w:rFonts w:ascii="Times New Roman" w:hAnsi="Times New Roman" w:cs="Times New Roman"/>
-          <w:sz w:val="24"/>
-          <w:szCs w:val="24"/>
-        </w:rPr>
-      </w:pPr>
-    </w:p>
-    <w:p>
-      <w:pPr>
-        <w:spacing w:line="360" w:lineRule="auto"/>
-        <w:rPr>
-          <w:rFonts w:ascii="Times New Roman" w:hAnsi="Times New Roman" w:cs="Times New Roman"/>
-          <w:sz w:val="24"/>
-          <w:szCs w:val="24"/>
-        </w:rPr>
-      </w:pPr>
-    </w:p>
+          <w:rFonts w:ascii="Times New Roman" w:hAnsi="Times New Roman" w:cs="Times New Roman"/>
+          <w:sz w:val="24"/>
+          <w:szCs w:val="24"/>
+        </w:rPr>
+      </w:pPr>
+      <w:r>
+        <w:rPr>
+          <w:rFonts w:ascii="Times New Roman" w:hAnsi="Times New Roman" w:cs="Times New Roman"/>
+          <w:i/>
+          <w:iCs/>
+          <w:sz w:val="24"/>
+          <w:szCs w:val="24"/>
+        </w:rPr>
+        <w:t>Note</w:t>
+      </w:r>
+      <w:r>
+        <w:rPr>
+          <w:rFonts w:ascii="Times New Roman" w:hAnsi="Times New Roman" w:cs="Times New Roman"/>
+          <w:sz w:val="24"/>
+          <w:szCs w:val="24"/>
+        </w:rPr>
+        <w:t xml:space="preserve">. </w:t>
+      </w:r>
+      <w:r>
+        <w:rPr>
+          <w:rFonts w:ascii="Times New Roman" w:hAnsi="Times New Roman" w:cs="Times New Roman"/>
+          <w:sz w:val="24"/>
+          <w:szCs w:val="24"/>
+        </w:rPr>
+        <w:t>The diagram shows how concept of family background can be accounted for through the use IQ as a proxy for ability. In addition, it shows how distance and parental education satisfy relevance criteria, but also exclusion</w:t>
+      </w:r>
+      <w:r>
+        <w:rPr>
+          <w:rFonts w:ascii="Times New Roman" w:hAnsi="Times New Roman" w:cs="Times New Roman"/>
+          <w:sz w:val="24"/>
+          <w:szCs w:val="24"/>
+        </w:rPr>
+        <w:t xml:space="preserve"> since their effects are only through education and they do not affect ability.</w:t>
+      </w:r>
+    </w:p>
+    <w:bookmarkEnd w:id="0"/>
     <w:p>
       <w:pPr>
         <w:spacing w:line="360" w:lineRule="auto"/>
@@ -2319,7 +2401,6 @@
           <w:sz w:val="24"/>
           <w:szCs w:val="24"/>
         </w:rPr>
-        <w:lastRenderedPageBreak/>
         <w:t xml:space="preserve">Analysis and </w:t>
       </w:r>
       <w:r>
@@ -2350,14 +2431,439 @@
         </w:rPr>
         <w:tab/>
       </w:r>
-      <w:r>
-        <w:rPr>
-          <w:rFonts w:ascii="Times New Roman" w:hAnsi="Times New Roman" w:cs="Times New Roman"/>
-          <w:sz w:val="24"/>
-          <w:szCs w:val="24"/>
-        </w:rPr>
-        <w:t>Heterogeneity across groups and variation of returns over time</w:t>
-      </w:r>
+      <w:bookmarkStart w:id="1" w:name="_Hlk167649993"/>
+      <w:r>
+        <w:rPr>
+          <w:rFonts w:ascii="Times New Roman" w:hAnsi="Times New Roman" w:cs="Times New Roman"/>
+          <w:sz w:val="24"/>
+          <w:szCs w:val="24"/>
+        </w:rPr>
+        <w:t>With the diagram above, the next stages check for these assumptions</w:t>
+      </w:r>
+    </w:p>
+    <w:bookmarkEnd w:id="1"/>
+    <w:p>
+      <w:pPr>
+        <w:spacing w:line="360" w:lineRule="auto"/>
+        <w:rPr>
+          <w:rFonts w:ascii="Times New Roman" w:hAnsi="Times New Roman" w:cs="Times New Roman"/>
+          <w:sz w:val="24"/>
+          <w:szCs w:val="24"/>
+        </w:rPr>
+      </w:pPr>
+    </w:p>
+    <w:p>
+      <w:pPr>
+        <w:spacing w:line="360" w:lineRule="auto"/>
+        <w:rPr>
+          <w:rFonts w:ascii="Times New Roman" w:hAnsi="Times New Roman" w:cs="Times New Roman"/>
+          <w:sz w:val="24"/>
+          <w:szCs w:val="24"/>
+        </w:rPr>
+      </w:pPr>
+    </w:p>
+    <w:p>
+      <w:pPr>
+        <w:spacing w:line="360" w:lineRule="auto"/>
+        <w:rPr>
+          <w:rFonts w:ascii="Times New Roman" w:hAnsi="Times New Roman" w:cs="Times New Roman"/>
+          <w:sz w:val="24"/>
+          <w:szCs w:val="24"/>
+        </w:rPr>
+      </w:pPr>
+    </w:p>
+    <w:p>
+      <w:pPr>
+        <w:spacing w:line="360" w:lineRule="auto"/>
+        <w:rPr>
+          <w:rFonts w:ascii="Times New Roman" w:hAnsi="Times New Roman" w:cs="Times New Roman"/>
+          <w:sz w:val="24"/>
+          <w:szCs w:val="24"/>
+        </w:rPr>
+      </w:pPr>
+    </w:p>
+    <w:p>
+      <w:pPr>
+        <w:spacing w:line="360" w:lineRule="auto"/>
+        <w:rPr>
+          <w:rFonts w:ascii="Times New Roman" w:hAnsi="Times New Roman" w:cs="Times New Roman"/>
+          <w:sz w:val="24"/>
+          <w:szCs w:val="24"/>
+        </w:rPr>
+      </w:pPr>
+      <w:r>
+        <w:rPr>
+          <w:rFonts w:ascii="Times New Roman" w:hAnsi="Times New Roman" w:cs="Times New Roman"/>
+          <w:sz w:val="24"/>
+          <w:szCs w:val="24"/>
+        </w:rPr>
+        <w:lastRenderedPageBreak/>
+        <w:t xml:space="preserve"># link za linear hypothesis </w:t>
+      </w:r>
+      <w:proofErr w:type="spellStart"/>
+      <w:r>
+        <w:rPr>
+          <w:rFonts w:ascii="Times New Roman" w:hAnsi="Times New Roman" w:cs="Times New Roman"/>
+          <w:sz w:val="24"/>
+          <w:szCs w:val="24"/>
+        </w:rPr>
+        <w:t>i</w:t>
+      </w:r>
+      <w:proofErr w:type="spellEnd"/>
+      <w:r>
+        <w:rPr>
+          <w:rFonts w:ascii="Times New Roman" w:hAnsi="Times New Roman" w:cs="Times New Roman"/>
+          <w:sz w:val="24"/>
+          <w:szCs w:val="24"/>
+        </w:rPr>
+        <w:t xml:space="preserve"> </w:t>
+      </w:r>
+      <w:proofErr w:type="spellStart"/>
+      <w:r>
+        <w:rPr>
+          <w:rFonts w:ascii="Times New Roman" w:hAnsi="Times New Roman" w:cs="Times New Roman"/>
+          <w:sz w:val="24"/>
+          <w:szCs w:val="24"/>
+        </w:rPr>
+        <w:t>Jtest</w:t>
+      </w:r>
+      <w:proofErr w:type="spellEnd"/>
+      <w:r>
+        <w:rPr>
+          <w:rFonts w:ascii="Times New Roman" w:hAnsi="Times New Roman" w:cs="Times New Roman"/>
+          <w:sz w:val="24"/>
+          <w:szCs w:val="24"/>
+        </w:rPr>
+        <w:t xml:space="preserve"> za overidentification</w:t>
+      </w:r>
+    </w:p>
+    <w:p>
+      <w:pPr>
+        <w:spacing w:line="360" w:lineRule="auto"/>
+        <w:rPr>
+          <w:rFonts w:ascii="Times New Roman" w:hAnsi="Times New Roman" w:cs="Times New Roman"/>
+          <w:sz w:val="24"/>
+          <w:szCs w:val="24"/>
+        </w:rPr>
+      </w:pPr>
+      <w:hyperlink r:id="rId8" w:history="1">
+        <w:r>
+          <w:rPr>
+            <w:rStyle w:val="Hyperlink"/>
+            <w:rFonts w:ascii="Times New Roman" w:hAnsi="Times New Roman" w:cs="Times New Roman"/>
+            <w:sz w:val="24"/>
+            <w:szCs w:val="24"/>
+          </w:rPr>
+          <w:t>https://www.econometrics-with-r.org/12.4-attdfc.html</w:t>
+        </w:r>
+      </w:hyperlink>
+    </w:p>
+    <w:p>
+      <w:pPr>
+        <w:spacing w:line="360" w:lineRule="auto"/>
+        <w:rPr>
+          <w:rFonts w:ascii="Times New Roman" w:hAnsi="Times New Roman" w:cs="Times New Roman"/>
+          <w:sz w:val="24"/>
+          <w:szCs w:val="24"/>
+        </w:rPr>
+      </w:pPr>
+      <w:r>
+        <w:rPr>
+          <w:noProof/>
+        </w:rPr>
+        <w:drawing>
+          <wp:inline distT="0" distB="0" distL="0" distR="0" wp14:anchorId="3C85F067" wp14:editId="54E64FFB">
+            <wp:extent cx="5731510" cy="2996565"/>
+            <wp:effectExtent l="0" t="0" r="2540" b="0"/>
+            <wp:docPr id="1838521596" name="Picture 1"/>
+            <wp:cNvGraphicFramePr>
+              <a:graphicFrameLocks xmlns:a="http://schemas.openxmlformats.org/drawingml/2006/main" noChangeAspect="1"/>
+            </wp:cNvGraphicFramePr>
+            <a:graphic xmlns:a="http://schemas.openxmlformats.org/drawingml/2006/main">
+              <a:graphicData uri="http://schemas.openxmlformats.org/drawingml/2006/picture">
+                <pic:pic xmlns:pic="http://schemas.openxmlformats.org/drawingml/2006/picture">
+                  <pic:nvPicPr>
+                    <pic:cNvPr id="0" name="Picture 1"/>
+                    <pic:cNvPicPr>
+                      <a:picLocks noChangeAspect="1" noChangeArrowheads="1"/>
+                    </pic:cNvPicPr>
+                  </pic:nvPicPr>
+                  <pic:blipFill>
+                    <a:blip r:embed="rId9" cstate="print">
+                      <a:extLst>
+                        <a:ext uri="{28A0092B-C50C-407E-A947-70E740481C1C}">
+                          <a14:useLocalDpi xmlns:a14="http://schemas.microsoft.com/office/drawing/2010/main" val="0"/>
+                        </a:ext>
+                      </a:extLst>
+                    </a:blip>
+                    <a:srcRect/>
+                    <a:stretch>
+                      <a:fillRect/>
+                    </a:stretch>
+                  </pic:blipFill>
+                  <pic:spPr bwMode="auto">
+                    <a:xfrm>
+                      <a:off x="0" y="0"/>
+                      <a:ext cx="5731510" cy="2996565"/>
+                    </a:xfrm>
+                    <a:prstGeom prst="rect">
+                      <a:avLst/>
+                    </a:prstGeom>
+                    <a:noFill/>
+                    <a:ln>
+                      <a:noFill/>
+                    </a:ln>
+                  </pic:spPr>
+                </pic:pic>
+              </a:graphicData>
+            </a:graphic>
+          </wp:inline>
+        </w:drawing>
+      </w:r>
+    </w:p>
+    <w:p>
+      <w:pPr>
+        <w:spacing w:line="360" w:lineRule="auto"/>
+        <w:rPr>
+          <w:rFonts w:ascii="Times New Roman" w:hAnsi="Times New Roman" w:cs="Times New Roman"/>
+          <w:sz w:val="24"/>
+          <w:szCs w:val="24"/>
+        </w:rPr>
+      </w:pPr>
+      <w:proofErr w:type="spellStart"/>
+      <w:r>
+        <w:rPr>
+          <w:rFonts w:ascii="Times New Roman" w:hAnsi="Times New Roman" w:cs="Times New Roman"/>
+          <w:sz w:val="24"/>
+          <w:szCs w:val="24"/>
+        </w:rPr>
+        <w:t>Spomenuti</w:t>
+      </w:r>
+      <w:proofErr w:type="spellEnd"/>
+      <w:r>
+        <w:rPr>
+          <w:rFonts w:ascii="Times New Roman" w:hAnsi="Times New Roman" w:cs="Times New Roman"/>
+          <w:sz w:val="24"/>
+          <w:szCs w:val="24"/>
+        </w:rPr>
+        <w:t xml:space="preserve"> da robust estimators </w:t>
+      </w:r>
+      <w:proofErr w:type="spellStart"/>
+      <w:r>
+        <w:rPr>
+          <w:rFonts w:ascii="Times New Roman" w:hAnsi="Times New Roman" w:cs="Times New Roman"/>
+          <w:sz w:val="24"/>
+          <w:szCs w:val="24"/>
+        </w:rPr>
+        <w:t>nece</w:t>
+      </w:r>
+      <w:proofErr w:type="spellEnd"/>
+      <w:r>
+        <w:rPr>
+          <w:rFonts w:ascii="Times New Roman" w:hAnsi="Times New Roman" w:cs="Times New Roman"/>
+          <w:sz w:val="24"/>
+          <w:szCs w:val="24"/>
+        </w:rPr>
+        <w:t xml:space="preserve"> </w:t>
+      </w:r>
+      <w:proofErr w:type="spellStart"/>
+      <w:r>
+        <w:rPr>
+          <w:rFonts w:ascii="Times New Roman" w:hAnsi="Times New Roman" w:cs="Times New Roman"/>
+          <w:sz w:val="24"/>
+          <w:szCs w:val="24"/>
+        </w:rPr>
+        <w:t>biti</w:t>
+      </w:r>
+      <w:proofErr w:type="spellEnd"/>
+      <w:r>
+        <w:rPr>
+          <w:rFonts w:ascii="Times New Roman" w:hAnsi="Times New Roman" w:cs="Times New Roman"/>
+          <w:sz w:val="24"/>
+          <w:szCs w:val="24"/>
+        </w:rPr>
+        <w:t xml:space="preserve"> </w:t>
+      </w:r>
+      <w:proofErr w:type="spellStart"/>
+      <w:r>
+        <w:rPr>
+          <w:rFonts w:ascii="Times New Roman" w:hAnsi="Times New Roman" w:cs="Times New Roman"/>
+          <w:sz w:val="24"/>
+          <w:szCs w:val="24"/>
+        </w:rPr>
+        <w:t>koristeni</w:t>
+      </w:r>
+      <w:proofErr w:type="spellEnd"/>
+    </w:p>
+    <w:p>
+      <w:pPr>
+        <w:spacing w:line="360" w:lineRule="auto"/>
+        <w:rPr>
+          <w:rFonts w:ascii="Times New Roman" w:hAnsi="Times New Roman" w:cs="Times New Roman"/>
+          <w:sz w:val="24"/>
+          <w:szCs w:val="24"/>
+        </w:rPr>
+      </w:pPr>
+      <w:r>
+        <w:rPr>
+          <w:rFonts w:ascii="Times New Roman" w:hAnsi="Times New Roman" w:cs="Times New Roman"/>
+          <w:sz w:val="24"/>
+          <w:szCs w:val="24"/>
+        </w:rPr>
+        <w:t># CORMATRIX</w:t>
+      </w:r>
+    </w:p>
+    <w:p>
+      <w:pPr>
+        <w:spacing w:line="360" w:lineRule="auto"/>
+        <w:rPr>
+          <w:rFonts w:ascii="Times New Roman" w:hAnsi="Times New Roman" w:cs="Times New Roman"/>
+          <w:sz w:val="24"/>
+          <w:szCs w:val="24"/>
+        </w:rPr>
+      </w:pPr>
+      <w:r>
+        <w:rPr>
+          <w:rFonts w:ascii="Times New Roman" w:hAnsi="Times New Roman" w:cs="Times New Roman"/>
+          <w:sz w:val="24"/>
+          <w:szCs w:val="24"/>
+        </w:rPr>
+        <w:t># The exogenous variables he refers to are what you call instruments/exclusion restrictions.</w:t>
+      </w:r>
+    </w:p>
+    <w:p>
+      <w:pPr>
+        <w:spacing w:line="360" w:lineRule="auto"/>
+        <w:rPr>
+          <w:rFonts w:ascii="Times New Roman" w:hAnsi="Times New Roman" w:cs="Times New Roman"/>
+          <w:sz w:val="24"/>
+          <w:szCs w:val="24"/>
+        </w:rPr>
+      </w:pPr>
+      <w:r>
+        <w:rPr>
+          <w:rFonts w:ascii="Times New Roman" w:hAnsi="Times New Roman" w:cs="Times New Roman"/>
+          <w:sz w:val="24"/>
+          <w:szCs w:val="24"/>
+        </w:rPr>
+        <w:t># Correlation among instruments is not a problem per se. However, the more correlated they are,</w:t>
+      </w:r>
+    </w:p>
+    <w:p>
+      <w:pPr>
+        <w:spacing w:line="360" w:lineRule="auto"/>
+        <w:rPr>
+          <w:rFonts w:ascii="Times New Roman" w:hAnsi="Times New Roman" w:cs="Times New Roman"/>
+          <w:sz w:val="24"/>
+          <w:szCs w:val="24"/>
+        </w:rPr>
+      </w:pPr>
+      <w:r>
+        <w:rPr>
+          <w:rFonts w:ascii="Times New Roman" w:hAnsi="Times New Roman" w:cs="Times New Roman"/>
+          <w:sz w:val="24"/>
+          <w:szCs w:val="24"/>
+        </w:rPr>
+        <w:t xml:space="preserve"># </w:t>
+      </w:r>
+      <w:proofErr w:type="gramStart"/>
+      <w:r>
+        <w:rPr>
+          <w:rFonts w:ascii="Times New Roman" w:hAnsi="Times New Roman" w:cs="Times New Roman"/>
+          <w:sz w:val="24"/>
+          <w:szCs w:val="24"/>
+        </w:rPr>
+        <w:t>the</w:t>
+      </w:r>
+      <w:proofErr w:type="gramEnd"/>
+      <w:r>
+        <w:rPr>
+          <w:rFonts w:ascii="Times New Roman" w:hAnsi="Times New Roman" w:cs="Times New Roman"/>
+          <w:sz w:val="24"/>
+          <w:szCs w:val="24"/>
+        </w:rPr>
+        <w:t xml:space="preserve"> less powerful they become as the extra information provided by the second instrument decreases.</w:t>
+      </w:r>
+    </w:p>
+    <w:p>
+      <w:pPr>
+        <w:spacing w:line="360" w:lineRule="auto"/>
+        <w:rPr>
+          <w:rFonts w:ascii="Times New Roman" w:hAnsi="Times New Roman" w:cs="Times New Roman"/>
+          <w:sz w:val="24"/>
+          <w:szCs w:val="24"/>
+        </w:rPr>
+      </w:pPr>
+    </w:p>
+    <w:p>
+      <w:pPr>
+        <w:spacing w:line="360" w:lineRule="auto"/>
+        <w:rPr>
+          <w:rFonts w:ascii="Times New Roman" w:hAnsi="Times New Roman" w:cs="Times New Roman"/>
+          <w:sz w:val="24"/>
+          <w:szCs w:val="24"/>
+        </w:rPr>
+      </w:pPr>
+    </w:p>
+    <w:p>
+      <w:pPr>
+        <w:spacing w:line="360" w:lineRule="auto"/>
+        <w:rPr>
+          <w:rFonts w:ascii="Times New Roman" w:hAnsi="Times New Roman" w:cs="Times New Roman"/>
+          <w:sz w:val="24"/>
+          <w:szCs w:val="24"/>
+        </w:rPr>
+      </w:pPr>
+    </w:p>
+    <w:p>
+      <w:pPr>
+        <w:spacing w:line="360" w:lineRule="auto"/>
+        <w:rPr>
+          <w:rFonts w:ascii="Times New Roman" w:hAnsi="Times New Roman" w:cs="Times New Roman"/>
+          <w:sz w:val="24"/>
+          <w:szCs w:val="24"/>
+        </w:rPr>
+      </w:pPr>
+    </w:p>
+    <w:p>
+      <w:pPr>
+        <w:spacing w:line="360" w:lineRule="auto"/>
+        <w:rPr>
+          <w:rFonts w:ascii="Times New Roman" w:hAnsi="Times New Roman" w:cs="Times New Roman"/>
+          <w:sz w:val="24"/>
+          <w:szCs w:val="24"/>
+        </w:rPr>
+      </w:pPr>
+    </w:p>
+    <w:p>
+      <w:pPr>
+        <w:spacing w:line="360" w:lineRule="auto"/>
+        <w:rPr>
+          <w:rFonts w:ascii="Times New Roman" w:hAnsi="Times New Roman" w:cs="Times New Roman"/>
+          <w:sz w:val="24"/>
+          <w:szCs w:val="24"/>
+        </w:rPr>
+      </w:pPr>
+    </w:p>
+    <w:p>
+      <w:pPr>
+        <w:spacing w:line="360" w:lineRule="auto"/>
+        <w:rPr>
+          <w:rFonts w:ascii="Times New Roman" w:hAnsi="Times New Roman" w:cs="Times New Roman"/>
+          <w:sz w:val="24"/>
+          <w:szCs w:val="24"/>
+        </w:rPr>
+      </w:pPr>
+    </w:p>
+    <w:p>
+      <w:pPr>
+        <w:spacing w:line="360" w:lineRule="auto"/>
+        <w:rPr>
+          <w:rFonts w:ascii="Times New Roman" w:hAnsi="Times New Roman" w:cs="Times New Roman"/>
+          <w:sz w:val="24"/>
+          <w:szCs w:val="24"/>
+        </w:rPr>
+      </w:pPr>
     </w:p>
     <w:sectPr>
       <w:pgSz w:w="11906" w:h="16838"/>
@@ -2609,13 +3115,7 @@
         <w:footnoteRef/>
       </w:r>
       <w:r>
-        <w:t xml:space="preserve"> </w:t>
-      </w:r>
-      <w:r>
-        <w:t>David Card 1999 pg182</w:t>
-      </w:r>
-      <w:r>
-        <w:t>5</w:t>
+        <w:t xml:space="preserve"> David Card 1999 pg1825</w:t>
       </w:r>
     </w:p>
   </w:footnote>
@@ -2631,13 +3131,7 @@
         <w:footnoteRef/>
       </w:r>
       <w:r>
-        <w:t xml:space="preserve"> </w:t>
-      </w:r>
-      <w:r>
-        <w:t>David Card 1999 pg18</w:t>
-      </w:r>
-      <w:r>
-        <w:t>52</w:t>
+        <w:t xml:space="preserve"> David Card 1999 pg1852</w:t>
       </w:r>
     </w:p>
   </w:footnote>
@@ -2697,19 +3191,10 @@
         <w:t>1996a</w:t>
       </w:r>
       <w:r>
-        <w:t xml:space="preserve"> </w:t>
-      </w:r>
-      <w:r>
-        <w:t>,1996</w:t>
-      </w:r>
-      <w:r>
-        <w:t xml:space="preserve">b as cited in </w:t>
-      </w:r>
-      <w:r>
-        <w:t>David Card 1999 pg185</w:t>
-      </w:r>
-      <w:r>
-        <w:t>3;</w:t>
+        <w:t xml:space="preserve"> ,1996</w:t>
+      </w:r>
+      <w:r>
+        <w:t>b as cited in David Card 1999 pg1853;</w:t>
       </w:r>
       <w:r>
         <w:t xml:space="preserve"> </w:t>
@@ -3263,6 +3748,29 @@
       <w:vertAlign w:val="superscript"/>
     </w:rPr>
   </w:style>
+  <w:style w:type="character" w:styleId="Hyperlink">
+    <w:name w:val="Hyperlink"/>
+    <w:basedOn w:val="DefaultParagraphFont"/>
+    <w:uiPriority w:val="99"/>
+    <w:unhideWhenUsed/>
+    <w:rsid w:val="00334487"/>
+    <w:rPr>
+      <w:color w:val="0563C1" w:themeColor="hyperlink"/>
+      <w:u w:val="single"/>
+    </w:rPr>
+  </w:style>
+  <w:style w:type="character" w:styleId="UnresolvedMention">
+    <w:name w:val="Unresolved Mention"/>
+    <w:basedOn w:val="DefaultParagraphFont"/>
+    <w:uiPriority w:val="99"/>
+    <w:semiHidden/>
+    <w:unhideWhenUsed/>
+    <w:rsid w:val="00334487"/>
+    <w:rPr>
+      <w:color w:val="605E5C"/>
+      <w:shd w:val="clear" w:color="auto" w:fill="E1DFDD"/>
+    </w:rPr>
+  </w:style>
 </w:styles>
 </file>
 

</xml_diff>